<commit_message>
lab 7 doc update
</commit_message>
<xml_diff>
--- a/Lab5/Lab 7.docx
+++ b/Lab5/Lab 7.docx
@@ -30,8 +30,13 @@
     </w:p>
     <w:p/>
     <w:p>
-      <w:r>
-        <w:t xml:space="preserve">Github link: </w:t>
+      <w:proofErr w:type="spellStart"/>
+      <w:r>
+        <w:t>Github</w:t>
+      </w:r>
+      <w:proofErr w:type="spellEnd"/>
+      <w:r>
+        <w:t xml:space="preserve"> link: </w:t>
       </w:r>
       <w:hyperlink r:id="rId6" w:history="1">
         <w:r>
@@ -94,6 +99,9 @@
     </w:p>
     <w:p>
       <w:r>
+        <w:rPr>
+          <w:noProof/>
+        </w:rPr>
         <w:drawing>
           <wp:anchor distT="0" distB="0" distL="114300" distR="114300" simplePos="0" relativeHeight="251660288" behindDoc="0" locked="0" layoutInCell="1" allowOverlap="1" wp14:anchorId="396F1FB9" wp14:editId="37FE3BE6">
             <wp:simplePos x="0" y="0"/>
@@ -158,6 +166,9 @@
         </w:drawing>
       </w:r>
       <w:r>
+        <w:rPr>
+          <w:noProof/>
+        </w:rPr>
         <w:drawing>
           <wp:anchor distT="0" distB="0" distL="114300" distR="114300" simplePos="0" relativeHeight="251659264" behindDoc="0" locked="0" layoutInCell="1" allowOverlap="1" wp14:anchorId="571FB987" wp14:editId="34D00F98">
             <wp:simplePos x="0" y="0"/>
@@ -215,6 +226,9 @@
         </w:drawing>
       </w:r>
       <w:r>
+        <w:rPr>
+          <w:noProof/>
+        </w:rPr>
         <w:drawing>
           <wp:anchor distT="0" distB="0" distL="114300" distR="114300" simplePos="0" relativeHeight="251658240" behindDoc="0" locked="0" layoutInCell="1" allowOverlap="1" wp14:anchorId="72325B46" wp14:editId="21B85A0A">
             <wp:simplePos x="0" y="0"/>
@@ -530,6 +544,7 @@
         </w:rPr>
         <w:t xml:space="preserve"> </w:t>
       </w:r>
+      <w:proofErr w:type="spellStart"/>
       <w:r>
         <w:rPr>
           <w:rFonts w:asciiTheme="minorHAnsi" w:hAnsiTheme="minorHAnsi" w:cstheme="minorHAnsi"/>
@@ -539,14 +554,55 @@
         </w:rPr>
         <w:t>initialised</w:t>
       </w:r>
-      <w:r>
-        <w:rPr>
-          <w:rFonts w:asciiTheme="minorHAnsi" w:hAnsiTheme="minorHAnsi" w:cstheme="minorHAnsi"/>
-          <w:color w:val="000000"/>
-          <w:sz w:val="22"/>
-          <w:szCs w:val="22"/>
-        </w:rPr>
-        <w:t xml:space="preserve"> with the terminals, nonTerminals, productions, startSymbol, File</w:t>
+      <w:proofErr w:type="spellEnd"/>
+      <w:r>
+        <w:rPr>
+          <w:rFonts w:asciiTheme="minorHAnsi" w:hAnsiTheme="minorHAnsi" w:cstheme="minorHAnsi"/>
+          <w:color w:val="000000"/>
+          <w:sz w:val="22"/>
+          <w:szCs w:val="22"/>
+        </w:rPr>
+        <w:t xml:space="preserve"> with the terminals, </w:t>
+      </w:r>
+      <w:proofErr w:type="spellStart"/>
+      <w:r>
+        <w:rPr>
+          <w:rFonts w:asciiTheme="minorHAnsi" w:hAnsiTheme="minorHAnsi" w:cstheme="minorHAnsi"/>
+          <w:color w:val="000000"/>
+          <w:sz w:val="22"/>
+          <w:szCs w:val="22"/>
+        </w:rPr>
+        <w:t>nonTerminals</w:t>
+      </w:r>
+      <w:proofErr w:type="spellEnd"/>
+      <w:r>
+        <w:rPr>
+          <w:rFonts w:asciiTheme="minorHAnsi" w:hAnsiTheme="minorHAnsi" w:cstheme="minorHAnsi"/>
+          <w:color w:val="000000"/>
+          <w:sz w:val="22"/>
+          <w:szCs w:val="22"/>
+        </w:rPr>
+        <w:t xml:space="preserve">, productions, </w:t>
+      </w:r>
+      <w:proofErr w:type="spellStart"/>
+      <w:r>
+        <w:rPr>
+          <w:rFonts w:asciiTheme="minorHAnsi" w:hAnsiTheme="minorHAnsi" w:cstheme="minorHAnsi"/>
+          <w:color w:val="000000"/>
+          <w:sz w:val="22"/>
+          <w:szCs w:val="22"/>
+        </w:rPr>
+        <w:t>startSymbol</w:t>
+      </w:r>
+      <w:proofErr w:type="spellEnd"/>
+      <w:r>
+        <w:rPr>
+          <w:rFonts w:asciiTheme="minorHAnsi" w:hAnsiTheme="minorHAnsi" w:cstheme="minorHAnsi"/>
+          <w:color w:val="000000"/>
+          <w:sz w:val="22"/>
+          <w:szCs w:val="22"/>
+        </w:rPr>
+        <w:t>, File</w:t>
       </w:r>
     </w:p>
     <w:p>
@@ -590,7 +646,31 @@
           <w:sz w:val="22"/>
           <w:szCs w:val="22"/>
         </w:rPr>
-        <w:t>terminals, nonTerminals, productions</w:t>
+        <w:t xml:space="preserve">terminals, </w:t>
+      </w:r>
+      <w:proofErr w:type="spellStart"/>
+      <w:r>
+        <w:rPr>
+          <w:rFonts w:asciiTheme="minorHAnsi" w:hAnsiTheme="minorHAnsi" w:cstheme="minorHAnsi"/>
+          <w:i/>
+          <w:iCs/>
+          <w:color w:val="000000"/>
+          <w:sz w:val="22"/>
+          <w:szCs w:val="22"/>
+        </w:rPr>
+        <w:t>nonTerminals</w:t>
+      </w:r>
+      <w:proofErr w:type="spellEnd"/>
+      <w:r>
+        <w:rPr>
+          <w:rFonts w:asciiTheme="minorHAnsi" w:hAnsiTheme="minorHAnsi" w:cstheme="minorHAnsi"/>
+          <w:i/>
+          <w:iCs/>
+          <w:color w:val="000000"/>
+          <w:sz w:val="22"/>
+          <w:szCs w:val="22"/>
+        </w:rPr>
+        <w:t>, productions</w:t>
       </w:r>
       <w:r>
         <w:rPr>
@@ -648,7 +728,23 @@
           <w:rFonts w:asciiTheme="minorHAnsi" w:hAnsiTheme="minorHAnsi" w:cstheme="minorHAnsi"/>
           <w:color w:val="000000"/>
         </w:rPr>
-        <w:t>Function readFile(filename)</w:t>
+        <w:t xml:space="preserve">Function </w:t>
+      </w:r>
+      <w:proofErr w:type="spellStart"/>
+      <w:r>
+        <w:rPr>
+          <w:rFonts w:asciiTheme="minorHAnsi" w:hAnsiTheme="minorHAnsi" w:cstheme="minorHAnsi"/>
+          <w:color w:val="000000"/>
+        </w:rPr>
+        <w:t>readFile</w:t>
+      </w:r>
+      <w:proofErr w:type="spellEnd"/>
+      <w:r>
+        <w:rPr>
+          <w:rFonts w:asciiTheme="minorHAnsi" w:hAnsiTheme="minorHAnsi" w:cstheme="minorHAnsi"/>
+          <w:color w:val="000000"/>
+        </w:rPr>
+        <w:t>(filename)</w:t>
       </w:r>
     </w:p>
     <w:p>
@@ -693,7 +789,27 @@
           <w:sz w:val="22"/>
           <w:szCs w:val="22"/>
         </w:rPr>
-        <w:t xml:space="preserve"> fileName path</w:t>
+        <w:t xml:space="preserve"> </w:t>
+      </w:r>
+      <w:proofErr w:type="spellStart"/>
+      <w:r>
+        <w:rPr>
+          <w:rFonts w:asciiTheme="minorHAnsi" w:hAnsiTheme="minorHAnsi" w:cstheme="minorHAnsi"/>
+          <w:color w:val="000000"/>
+          <w:sz w:val="22"/>
+          <w:szCs w:val="22"/>
+        </w:rPr>
+        <w:t>fileName</w:t>
+      </w:r>
+      <w:proofErr w:type="spellEnd"/>
+      <w:r>
+        <w:rPr>
+          <w:rFonts w:asciiTheme="minorHAnsi" w:hAnsiTheme="minorHAnsi" w:cstheme="minorHAnsi"/>
+          <w:color w:val="000000"/>
+          <w:sz w:val="22"/>
+          <w:szCs w:val="22"/>
+        </w:rPr>
+        <w:t xml:space="preserve"> path</w:t>
       </w:r>
     </w:p>
     <w:p>
@@ -720,7 +836,38 @@
           <w:sz w:val="22"/>
           <w:szCs w:val="22"/>
         </w:rPr>
-        <w:t>In: fileName : String </w:t>
+        <w:t xml:space="preserve">In: </w:t>
+      </w:r>
+      <w:proofErr w:type="spellStart"/>
+      <w:proofErr w:type="gramStart"/>
+      <w:r>
+        <w:rPr>
+          <w:rFonts w:asciiTheme="minorHAnsi" w:hAnsiTheme="minorHAnsi" w:cstheme="minorHAnsi"/>
+          <w:color w:val="000000"/>
+          <w:sz w:val="22"/>
+          <w:szCs w:val="22"/>
+        </w:rPr>
+        <w:t>fileName</w:t>
+      </w:r>
+      <w:proofErr w:type="spellEnd"/>
+      <w:r>
+        <w:rPr>
+          <w:rFonts w:asciiTheme="minorHAnsi" w:hAnsiTheme="minorHAnsi" w:cstheme="minorHAnsi"/>
+          <w:color w:val="000000"/>
+          <w:sz w:val="22"/>
+          <w:szCs w:val="22"/>
+        </w:rPr>
+        <w:t xml:space="preserve"> :</w:t>
+      </w:r>
+      <w:proofErr w:type="gramEnd"/>
+      <w:r>
+        <w:rPr>
+          <w:rFonts w:asciiTheme="minorHAnsi" w:hAnsiTheme="minorHAnsi" w:cstheme="minorHAnsi"/>
+          <w:color w:val="000000"/>
+          <w:sz w:val="22"/>
+          <w:szCs w:val="22"/>
+        </w:rPr>
+        <w:t xml:space="preserve"> String </w:t>
       </w:r>
     </w:p>
     <w:p>
@@ -812,8 +959,9 @@
           <w:sz w:val="22"/>
           <w:szCs w:val="22"/>
         </w:rPr>
-        <w:t>terminals, nonTerminals, productions</w:t>
-      </w:r>
+        <w:t xml:space="preserve">terminals, </w:t>
+      </w:r>
+      <w:proofErr w:type="spellStart"/>
       <w:r>
         <w:rPr>
           <w:rFonts w:asciiTheme="minorHAnsi" w:hAnsiTheme="minorHAnsi" w:cstheme="minorHAnsi"/>
@@ -823,8 +971,44 @@
           <w:sz w:val="22"/>
           <w:szCs w:val="22"/>
         </w:rPr>
-        <w:t>, startSymbol</w:t>
-      </w:r>
+        <w:t>nonTerminals</w:t>
+      </w:r>
+      <w:proofErr w:type="spellEnd"/>
+      <w:r>
+        <w:rPr>
+          <w:rFonts w:asciiTheme="minorHAnsi" w:hAnsiTheme="minorHAnsi" w:cstheme="minorHAnsi"/>
+          <w:i/>
+          <w:iCs/>
+          <w:color w:val="000000"/>
+          <w:sz w:val="22"/>
+          <w:szCs w:val="22"/>
+        </w:rPr>
+        <w:t>, productions</w:t>
+      </w:r>
+      <w:r>
+        <w:rPr>
+          <w:rFonts w:asciiTheme="minorHAnsi" w:hAnsiTheme="minorHAnsi" w:cstheme="minorHAnsi"/>
+          <w:i/>
+          <w:iCs/>
+          <w:color w:val="000000"/>
+          <w:sz w:val="22"/>
+          <w:szCs w:val="22"/>
+        </w:rPr>
+        <w:t xml:space="preserve">, </w:t>
+      </w:r>
+      <w:proofErr w:type="spellStart"/>
+      <w:r>
+        <w:rPr>
+          <w:rFonts w:asciiTheme="minorHAnsi" w:hAnsiTheme="minorHAnsi" w:cstheme="minorHAnsi"/>
+          <w:i/>
+          <w:iCs/>
+          <w:color w:val="000000"/>
+          <w:sz w:val="22"/>
+          <w:szCs w:val="22"/>
+        </w:rPr>
+        <w:t>startSymbol</w:t>
+      </w:r>
+      <w:proofErr w:type="spellEnd"/>
       <w:r>
         <w:rPr>
           <w:rFonts w:asciiTheme="minorHAnsi" w:hAnsiTheme="minorHAnsi" w:cstheme="minorHAnsi"/>
@@ -841,8 +1025,19 @@
           <w:sz w:val="22"/>
           <w:szCs w:val="22"/>
         </w:rPr>
-        <w:t>read from the file and initialised</w:t>
-      </w:r>
+        <w:t xml:space="preserve">read from the file and </w:t>
+      </w:r>
+      <w:proofErr w:type="spellStart"/>
+      <w:r>
+        <w:rPr>
+          <w:rFonts w:asciiTheme="minorHAnsi" w:hAnsiTheme="minorHAnsi" w:cstheme="minorHAnsi"/>
+          <w:color w:val="000000"/>
+          <w:sz w:val="22"/>
+          <w:szCs w:val="22"/>
+        </w:rPr>
+        <w:t>initialised</w:t>
+      </w:r>
+      <w:proofErr w:type="spellEnd"/>
     </w:p>
     <w:p>
       <w:pPr>
@@ -961,7 +1156,27 @@
           <w:sz w:val="22"/>
           <w:szCs w:val="22"/>
         </w:rPr>
-        <w:t>We created the class ParserRecursiveDescent </w:t>
+        <w:t xml:space="preserve">We created the class </w:t>
+      </w:r>
+      <w:proofErr w:type="spellStart"/>
+      <w:r>
+        <w:rPr>
+          <w:rFonts w:asciiTheme="minorHAnsi" w:hAnsiTheme="minorHAnsi" w:cstheme="minorHAnsi"/>
+          <w:color w:val="000000"/>
+          <w:sz w:val="22"/>
+          <w:szCs w:val="22"/>
+        </w:rPr>
+        <w:t>ParserRecursiveDescent</w:t>
+      </w:r>
+      <w:proofErr w:type="spellEnd"/>
+      <w:r>
+        <w:rPr>
+          <w:rFonts w:asciiTheme="minorHAnsi" w:hAnsiTheme="minorHAnsi" w:cstheme="minorHAnsi"/>
+          <w:color w:val="000000"/>
+          <w:sz w:val="22"/>
+          <w:szCs w:val="22"/>
+        </w:rPr>
+        <w:t> </w:t>
       </w:r>
     </w:p>
     <w:p>
@@ -1104,14 +1319,25 @@
         </w:rPr>
         <w:t xml:space="preserve">Out: </w:t>
       </w:r>
-      <w:r>
-        <w:rPr>
-          <w:rFonts w:asciiTheme="minorHAnsi" w:hAnsiTheme="minorHAnsi" w:cstheme="minorHAnsi"/>
-          <w:color w:val="000000"/>
-          <w:sz w:val="22"/>
-          <w:szCs w:val="22"/>
-        </w:rPr>
-        <w:t xml:space="preserve">a </w:t>
+      <w:proofErr w:type="gramStart"/>
+      <w:r>
+        <w:rPr>
+          <w:rFonts w:asciiTheme="minorHAnsi" w:hAnsiTheme="minorHAnsi" w:cstheme="minorHAnsi"/>
+          <w:color w:val="000000"/>
+          <w:sz w:val="22"/>
+          <w:szCs w:val="22"/>
+        </w:rPr>
+        <w:t>a</w:t>
+      </w:r>
+      <w:proofErr w:type="gramEnd"/>
+      <w:r>
+        <w:rPr>
+          <w:rFonts w:asciiTheme="minorHAnsi" w:hAnsiTheme="minorHAnsi" w:cstheme="minorHAnsi"/>
+          <w:color w:val="000000"/>
+          <w:sz w:val="22"/>
+          <w:szCs w:val="22"/>
+        </w:rPr>
+        <w:t xml:space="preserve"> </w:t>
       </w:r>
       <w:r>
         <w:rPr>
@@ -1191,7 +1417,27 @@
           <w:sz w:val="22"/>
           <w:szCs w:val="22"/>
         </w:rPr>
-        <w:t>that initialises with the work and input stacks, index, state</w:t>
+        <w:t xml:space="preserve">that </w:t>
+      </w:r>
+      <w:proofErr w:type="spellStart"/>
+      <w:r>
+        <w:rPr>
+          <w:rFonts w:asciiTheme="minorHAnsi" w:hAnsiTheme="minorHAnsi" w:cstheme="minorHAnsi"/>
+          <w:color w:val="000000"/>
+          <w:sz w:val="22"/>
+          <w:szCs w:val="22"/>
+        </w:rPr>
+        <w:t>initialises</w:t>
+      </w:r>
+      <w:proofErr w:type="spellEnd"/>
+      <w:r>
+        <w:rPr>
+          <w:rFonts w:asciiTheme="minorHAnsi" w:hAnsiTheme="minorHAnsi" w:cstheme="minorHAnsi"/>
+          <w:color w:val="000000"/>
+          <w:sz w:val="22"/>
+          <w:szCs w:val="22"/>
+        </w:rPr>
+        <w:t xml:space="preserve"> with the work and input stacks, index, state</w:t>
       </w:r>
     </w:p>
     <w:p>
@@ -1242,7 +1488,23 @@
           <w:rFonts w:asciiTheme="minorHAnsi" w:hAnsiTheme="minorHAnsi" w:cstheme="minorHAnsi"/>
           <w:color w:val="000000"/>
         </w:rPr>
-        <w:t>Function expand()</w:t>
+        <w:t xml:space="preserve">Function </w:t>
+      </w:r>
+      <w:proofErr w:type="gramStart"/>
+      <w:r>
+        <w:rPr>
+          <w:rFonts w:asciiTheme="minorHAnsi" w:hAnsiTheme="minorHAnsi" w:cstheme="minorHAnsi"/>
+          <w:color w:val="000000"/>
+        </w:rPr>
+        <w:t>expand(</w:t>
+      </w:r>
+      <w:proofErr w:type="gramEnd"/>
+      <w:r>
+        <w:rPr>
+          <w:rFonts w:asciiTheme="minorHAnsi" w:hAnsiTheme="minorHAnsi" w:cstheme="minorHAnsi"/>
+          <w:color w:val="000000"/>
+        </w:rPr>
+        <w:t>)</w:t>
       </w:r>
     </w:p>
     <w:p>
@@ -1414,7 +1676,27 @@
           <w:szCs w:val="24"/>
         </w:rPr>
         <w:lastRenderedPageBreak/>
-        <w:t>Function advance()</w:t>
+        <w:t xml:space="preserve">Function </w:t>
+      </w:r>
+      <w:proofErr w:type="gramStart"/>
+      <w:r>
+        <w:rPr>
+          <w:rFonts w:eastAsia="Times New Roman" w:cstheme="minorHAnsi"/>
+          <w:color w:val="000000"/>
+          <w:sz w:val="24"/>
+          <w:szCs w:val="24"/>
+        </w:rPr>
+        <w:t>advance(</w:t>
+      </w:r>
+      <w:proofErr w:type="gramEnd"/>
+      <w:r>
+        <w:rPr>
+          <w:rFonts w:eastAsia="Times New Roman" w:cstheme="minorHAnsi"/>
+          <w:color w:val="000000"/>
+          <w:sz w:val="24"/>
+          <w:szCs w:val="24"/>
+        </w:rPr>
+        <w:t>)</w:t>
       </w:r>
     </w:p>
     <w:p>
@@ -1555,7 +1837,38 @@
           <w:sz w:val="24"/>
           <w:szCs w:val="24"/>
         </w:rPr>
-        <w:t>Function momentaryInsuccess()</w:t>
+        <w:t xml:space="preserve">Function </w:t>
+      </w:r>
+      <w:proofErr w:type="spellStart"/>
+      <w:proofErr w:type="gramStart"/>
+      <w:r>
+        <w:rPr>
+          <w:rFonts w:eastAsia="Times New Roman" w:cstheme="minorHAnsi"/>
+          <w:color w:val="000000"/>
+          <w:sz w:val="24"/>
+          <w:szCs w:val="24"/>
+        </w:rPr>
+        <w:t>momentaryInsuccess</w:t>
+      </w:r>
+      <w:proofErr w:type="spellEnd"/>
+      <w:r>
+        <w:rPr>
+          <w:rFonts w:eastAsia="Times New Roman" w:cstheme="minorHAnsi"/>
+          <w:color w:val="000000"/>
+          <w:sz w:val="24"/>
+          <w:szCs w:val="24"/>
+        </w:rPr>
+        <w:t>(</w:t>
+      </w:r>
+      <w:proofErr w:type="gramEnd"/>
+      <w:r>
+        <w:rPr>
+          <w:rFonts w:eastAsia="Times New Roman" w:cstheme="minorHAnsi"/>
+          <w:color w:val="000000"/>
+          <w:sz w:val="24"/>
+          <w:szCs w:val="24"/>
+        </w:rPr>
+        <w:t>)</w:t>
       </w:r>
     </w:p>
     <w:p>
@@ -1693,7 +2006,27 @@
           <w:sz w:val="24"/>
           <w:szCs w:val="24"/>
         </w:rPr>
-        <w:t>Function back()</w:t>
+        <w:t xml:space="preserve">Function </w:t>
+      </w:r>
+      <w:proofErr w:type="gramStart"/>
+      <w:r>
+        <w:rPr>
+          <w:rFonts w:eastAsia="Times New Roman" w:cstheme="minorHAnsi"/>
+          <w:color w:val="000000"/>
+          <w:sz w:val="24"/>
+          <w:szCs w:val="24"/>
+        </w:rPr>
+        <w:t>back(</w:t>
+      </w:r>
+      <w:proofErr w:type="gramEnd"/>
+      <w:r>
+        <w:rPr>
+          <w:rFonts w:eastAsia="Times New Roman" w:cstheme="minorHAnsi"/>
+          <w:color w:val="000000"/>
+          <w:sz w:val="24"/>
+          <w:szCs w:val="24"/>
+        </w:rPr>
+        <w:t>)</w:t>
       </w:r>
     </w:p>
     <w:p>
@@ -1831,7 +2164,27 @@
           <w:sz w:val="24"/>
           <w:szCs w:val="24"/>
         </w:rPr>
-        <w:t>Function success()</w:t>
+        <w:t xml:space="preserve">Function </w:t>
+      </w:r>
+      <w:proofErr w:type="gramStart"/>
+      <w:r>
+        <w:rPr>
+          <w:rFonts w:eastAsia="Times New Roman" w:cstheme="minorHAnsi"/>
+          <w:color w:val="000000"/>
+          <w:sz w:val="24"/>
+          <w:szCs w:val="24"/>
+        </w:rPr>
+        <w:t>success(</w:t>
+      </w:r>
+      <w:proofErr w:type="gramEnd"/>
+      <w:r>
+        <w:rPr>
+          <w:rFonts w:eastAsia="Times New Roman" w:cstheme="minorHAnsi"/>
+          <w:color w:val="000000"/>
+          <w:sz w:val="24"/>
+          <w:szCs w:val="24"/>
+        </w:rPr>
+        <w:t>)</w:t>
       </w:r>
     </w:p>
     <w:p>
@@ -1969,7 +2322,38 @@
           <w:sz w:val="24"/>
           <w:szCs w:val="24"/>
         </w:rPr>
-        <w:t>Function anotherTry()</w:t>
+        <w:t xml:space="preserve">Function </w:t>
+      </w:r>
+      <w:proofErr w:type="spellStart"/>
+      <w:proofErr w:type="gramStart"/>
+      <w:r>
+        <w:rPr>
+          <w:rFonts w:eastAsia="Times New Roman" w:cstheme="minorHAnsi"/>
+          <w:color w:val="000000"/>
+          <w:sz w:val="24"/>
+          <w:szCs w:val="24"/>
+        </w:rPr>
+        <w:t>anotherTry</w:t>
+      </w:r>
+      <w:proofErr w:type="spellEnd"/>
+      <w:r>
+        <w:rPr>
+          <w:rFonts w:eastAsia="Times New Roman" w:cstheme="minorHAnsi"/>
+          <w:color w:val="000000"/>
+          <w:sz w:val="24"/>
+          <w:szCs w:val="24"/>
+        </w:rPr>
+        <w:t>(</w:t>
+      </w:r>
+      <w:proofErr w:type="gramEnd"/>
+      <w:r>
+        <w:rPr>
+          <w:rFonts w:eastAsia="Times New Roman" w:cstheme="minorHAnsi"/>
+          <w:color w:val="000000"/>
+          <w:sz w:val="24"/>
+          <w:szCs w:val="24"/>
+        </w:rPr>
+        <w:t>)</w:t>
       </w:r>
     </w:p>
     <w:p>
@@ -2079,7 +2463,23 @@
           <w:rFonts w:eastAsia="Times New Roman" w:cstheme="minorHAnsi"/>
           <w:color w:val="000000"/>
         </w:rPr>
-        <w:t>Desc: parses the last non terminal to the next set of terminals in its production, or pops the non terminal from work stack to input stack</w:t>
+        <w:t xml:space="preserve">Desc: parses the last non terminal to the next set of terminals in its production, or pops the </w:t>
+      </w:r>
+      <w:proofErr w:type="spellStart"/>
+      <w:r>
+        <w:rPr>
+          <w:rFonts w:eastAsia="Times New Roman" w:cstheme="minorHAnsi"/>
+          <w:color w:val="000000"/>
+        </w:rPr>
+        <w:t>non terminal</w:t>
+      </w:r>
+      <w:proofErr w:type="spellEnd"/>
+      <w:r>
+        <w:rPr>
+          <w:rFonts w:eastAsia="Times New Roman" w:cstheme="minorHAnsi"/>
+          <w:color w:val="000000"/>
+        </w:rPr>
+        <w:t xml:space="preserve"> from work stack to input stack</w:t>
       </w:r>
     </w:p>
     <w:p>
@@ -2111,6 +2511,8 @@
         </w:rPr>
         <w:t xml:space="preserve">Function </w:t>
       </w:r>
+      <w:proofErr w:type="spellStart"/>
+      <w:proofErr w:type="gramStart"/>
       <w:r>
         <w:rPr>
           <w:rFonts w:eastAsia="Times New Roman" w:cstheme="minorHAnsi"/>
@@ -2120,6 +2522,7 @@
         </w:rPr>
         <w:t>checkWordLength</w:t>
       </w:r>
+      <w:proofErr w:type="spellEnd"/>
       <w:r>
         <w:rPr>
           <w:rFonts w:eastAsia="Times New Roman" w:cstheme="minorHAnsi"/>
@@ -2127,7 +2530,17 @@
           <w:sz w:val="24"/>
           <w:szCs w:val="24"/>
         </w:rPr>
-        <w:t>()</w:t>
+        <w:t>(</w:t>
+      </w:r>
+      <w:proofErr w:type="gramEnd"/>
+      <w:r>
+        <w:rPr>
+          <w:rFonts w:eastAsia="Times New Roman" w:cstheme="minorHAnsi"/>
+          <w:color w:val="000000"/>
+          <w:sz w:val="24"/>
+          <w:szCs w:val="24"/>
+        </w:rPr>
+        <w:t>)</w:t>
       </w:r>
     </w:p>
     <w:p>
@@ -2173,6 +2586,13 @@
         </w:rPr>
         <w:t>In: </w:t>
       </w:r>
+      <w:r>
+        <w:rPr>
+          <w:rFonts w:eastAsia="Times New Roman" w:cstheme="minorHAnsi"/>
+          <w:color w:val="000000"/>
+        </w:rPr>
+        <w:t>word to be checked</w:t>
+      </w:r>
     </w:p>
     <w:p>
       <w:pPr>
@@ -2193,7 +2613,14 @@
           <w:rFonts w:eastAsia="Times New Roman" w:cstheme="minorHAnsi"/>
           <w:color w:val="000000"/>
         </w:rPr>
-        <w:t>Out: -</w:t>
+        <w:t xml:space="preserve">Out: </w:t>
+      </w:r>
+      <w:r>
+        <w:rPr>
+          <w:rFonts w:eastAsia="Times New Roman" w:cstheme="minorHAnsi"/>
+          <w:color w:val="000000"/>
+        </w:rPr>
+        <w:t>True or False</w:t>
       </w:r>
     </w:p>
     <w:p>
@@ -2239,6 +2666,54 @@
         </w:rPr>
         <w:t xml:space="preserve">Desc: </w:t>
       </w:r>
+      <w:r>
+        <w:rPr>
+          <w:rFonts w:eastAsia="Times New Roman" w:cstheme="minorHAnsi"/>
+          <w:color w:val="000000"/>
+        </w:rPr>
+        <w:t xml:space="preserve"> checks if the word length </w:t>
+      </w:r>
+      <w:proofErr w:type="spellStart"/>
+      <w:r>
+        <w:rPr>
+          <w:rFonts w:eastAsia="Times New Roman" w:cstheme="minorHAnsi"/>
+          <w:color w:val="000000"/>
+        </w:rPr>
+        <w:t>wasn</w:t>
+      </w:r>
+      <w:proofErr w:type="spellEnd"/>
+      <w:r>
+        <w:rPr>
+          <w:rFonts w:eastAsia="Times New Roman" w:cstheme="minorHAnsi"/>
+          <w:color w:val="000000"/>
+        </w:rPr>
+        <w:t xml:space="preserve"> t exceeded by the index and then checks the first letter in the stack with </w:t>
+      </w:r>
+      <w:proofErr w:type="spellStart"/>
+      <w:proofErr w:type="gramStart"/>
+      <w:r>
+        <w:rPr>
+          <w:rFonts w:eastAsia="Times New Roman" w:cstheme="minorHAnsi"/>
+          <w:color w:val="000000"/>
+        </w:rPr>
+        <w:t>it</w:t>
+      </w:r>
+      <w:proofErr w:type="gramEnd"/>
+      <w:r>
+        <w:rPr>
+          <w:rFonts w:eastAsia="Times New Roman" w:cstheme="minorHAnsi"/>
+          <w:color w:val="000000"/>
+        </w:rPr>
+        <w:t xml:space="preserve"> s</w:t>
+      </w:r>
+      <w:proofErr w:type="spellEnd"/>
+      <w:r>
+        <w:rPr>
+          <w:rFonts w:eastAsia="Times New Roman" w:cstheme="minorHAnsi"/>
+          <w:color w:val="000000"/>
+        </w:rPr>
+        <w:t xml:space="preserve"> word counterpart.</w:t>
+      </w:r>
     </w:p>
     <w:p>
       <w:pPr>
@@ -2270,6 +2745,8 @@
         </w:rPr>
         <w:t xml:space="preserve">Function </w:t>
       </w:r>
+      <w:proofErr w:type="spellStart"/>
+      <w:proofErr w:type="gramStart"/>
       <w:r>
         <w:rPr>
           <w:rFonts w:eastAsia="Times New Roman" w:cstheme="minorHAnsi"/>
@@ -2279,6 +2756,7 @@
         </w:rPr>
         <w:t>parseTree</w:t>
       </w:r>
+      <w:proofErr w:type="spellEnd"/>
       <w:r>
         <w:rPr>
           <w:rFonts w:eastAsia="Times New Roman" w:cstheme="minorHAnsi"/>
@@ -2286,7 +2764,17 @@
           <w:sz w:val="24"/>
           <w:szCs w:val="24"/>
         </w:rPr>
-        <w:t>()</w:t>
+        <w:t>(</w:t>
+      </w:r>
+      <w:proofErr w:type="gramEnd"/>
+      <w:r>
+        <w:rPr>
+          <w:rFonts w:eastAsia="Times New Roman" w:cstheme="minorHAnsi"/>
+          <w:color w:val="000000"/>
+          <w:sz w:val="24"/>
+          <w:szCs w:val="24"/>
+        </w:rPr>
+        <w:t>)</w:t>
       </w:r>
     </w:p>
     <w:p>
@@ -2366,6 +2854,7 @@
           <w:rFonts w:eastAsia="Times New Roman" w:cstheme="minorHAnsi"/>
           <w:color w:val="000000"/>
         </w:rPr>
+        <w:lastRenderedPageBreak/>
         <w:t xml:space="preserve">Out: </w:t>
       </w:r>
       <w:r>
@@ -2395,7 +2884,6 @@
           <w:rFonts w:eastAsia="Times New Roman" w:cstheme="minorHAnsi"/>
           <w:color w:val="000000"/>
         </w:rPr>
-        <w:lastRenderedPageBreak/>
         <w:t>Post:</w:t>
       </w:r>
       <w:r>
@@ -2479,8 +2967,19 @@
           <w:sz w:val="24"/>
           <w:szCs w:val="24"/>
         </w:rPr>
-        <w:t xml:space="preserve"> getProductionOffset</w:t>
-      </w:r>
+        <w:t xml:space="preserve"> </w:t>
+      </w:r>
+      <w:proofErr w:type="spellStart"/>
+      <w:r>
+        <w:rPr>
+          <w:rFonts w:eastAsia="Times New Roman" w:cstheme="minorHAnsi"/>
+          <w:color w:val="000000"/>
+          <w:sz w:val="24"/>
+          <w:szCs w:val="24"/>
+        </w:rPr>
+        <w:t>getProductionOffset</w:t>
+      </w:r>
+      <w:proofErr w:type="spellEnd"/>
       <w:r>
         <w:rPr>
           <w:rFonts w:eastAsia="Times New Roman" w:cstheme="minorHAnsi"/>
@@ -3148,34 +3647,65 @@
           <w:sz w:val="22"/>
           <w:szCs w:val="22"/>
         </w:rPr>
-        <w:t>Node</w:t>
-      </w:r>
-      <w:r>
-        <w:rPr>
-          <w:rFonts w:asciiTheme="minorHAnsi" w:hAnsiTheme="minorHAnsi" w:cstheme="minorHAnsi"/>
-          <w:color w:val="000000"/>
-          <w:sz w:val="22"/>
-          <w:szCs w:val="22"/>
-        </w:rPr>
-        <w:t xml:space="preserve"> object</w:t>
-      </w:r>
-      <w:r>
-        <w:rPr>
-          <w:rFonts w:asciiTheme="minorHAnsi" w:hAnsiTheme="minorHAnsi" w:cstheme="minorHAnsi"/>
-          <w:color w:val="000000"/>
-          <w:sz w:val="22"/>
-          <w:szCs w:val="22"/>
-        </w:rPr>
-        <w:t xml:space="preserve"> initialised with the </w:t>
-      </w:r>
-      <w:r>
-        <w:rPr>
-          <w:rFonts w:asciiTheme="minorHAnsi" w:hAnsiTheme="minorHAnsi" w:cstheme="minorHAnsi"/>
-          <w:color w:val="000000"/>
-          <w:sz w:val="22"/>
-          <w:szCs w:val="22"/>
-        </w:rPr>
-        <w:t>value given in the constructor and the father, sibling and production fields are initialised with -1 (“invalid” value chosen to represent that no actual value had been assigned to them)</w:t>
+        <w:t>Node object</w:t>
+      </w:r>
+      <w:r>
+        <w:rPr>
+          <w:rFonts w:asciiTheme="minorHAnsi" w:hAnsiTheme="minorHAnsi" w:cstheme="minorHAnsi"/>
+          <w:color w:val="000000"/>
+          <w:sz w:val="22"/>
+          <w:szCs w:val="22"/>
+        </w:rPr>
+        <w:t xml:space="preserve"> </w:t>
+      </w:r>
+      <w:proofErr w:type="spellStart"/>
+      <w:r>
+        <w:rPr>
+          <w:rFonts w:asciiTheme="minorHAnsi" w:hAnsiTheme="minorHAnsi" w:cstheme="minorHAnsi"/>
+          <w:color w:val="000000"/>
+          <w:sz w:val="22"/>
+          <w:szCs w:val="22"/>
+        </w:rPr>
+        <w:t>initialised</w:t>
+      </w:r>
+      <w:proofErr w:type="spellEnd"/>
+      <w:r>
+        <w:rPr>
+          <w:rFonts w:asciiTheme="minorHAnsi" w:hAnsiTheme="minorHAnsi" w:cstheme="minorHAnsi"/>
+          <w:color w:val="000000"/>
+          <w:sz w:val="22"/>
+          <w:szCs w:val="22"/>
+        </w:rPr>
+        <w:t xml:space="preserve"> with the </w:t>
+      </w:r>
+      <w:r>
+        <w:rPr>
+          <w:rFonts w:asciiTheme="minorHAnsi" w:hAnsiTheme="minorHAnsi" w:cstheme="minorHAnsi"/>
+          <w:color w:val="000000"/>
+          <w:sz w:val="22"/>
+          <w:szCs w:val="22"/>
+        </w:rPr>
+        <w:t xml:space="preserve">value given in the constructor and the father, sibling and production fields are </w:t>
+      </w:r>
+      <w:proofErr w:type="spellStart"/>
+      <w:r>
+        <w:rPr>
+          <w:rFonts w:asciiTheme="minorHAnsi" w:hAnsiTheme="minorHAnsi" w:cstheme="minorHAnsi"/>
+          <w:color w:val="000000"/>
+          <w:sz w:val="22"/>
+          <w:szCs w:val="22"/>
+        </w:rPr>
+        <w:t>initialised</w:t>
+      </w:r>
+      <w:proofErr w:type="spellEnd"/>
+      <w:r>
+        <w:rPr>
+          <w:rFonts w:asciiTheme="minorHAnsi" w:hAnsiTheme="minorHAnsi" w:cstheme="minorHAnsi"/>
+          <w:color w:val="000000"/>
+          <w:sz w:val="22"/>
+          <w:szCs w:val="22"/>
+        </w:rPr>
+        <w:t xml:space="preserve"> with -1 (“invalid” value chosen to represent that no actual value had been assigned to them)</w:t>
       </w:r>
     </w:p>
     <w:p>

</xml_diff>